<commit_message>
AI geklaard, Teamcontract ook bijgewerkt.
</commit_message>
<xml_diff>
--- a/Teamcontract.docx
+++ b/Teamcontract.docx
@@ -4785,7 +4785,13 @@
               <w:rPr>
                 <w:lang w:val="nl-NL"/>
               </w:rPr>
-              <w:t>Werken aan AI/TI.</w:t>
+              <w:t>Gewerkt</w:t>
+            </w:r>
+            <w:r>
+              <w:rPr>
+                <w:lang w:val="nl-NL"/>
+              </w:rPr>
+              <w:t xml:space="preserve"> aan AI/TI.</w:t>
             </w:r>
           </w:p>
         </w:tc>
@@ -4861,6 +4867,30 @@
                 <w:lang w:val="nl-NL"/>
               </w:rPr>
             </w:pPr>
+            <w:r>
+              <w:rPr>
+                <w:lang w:val="nl-NL"/>
+              </w:rPr>
+              <w:t xml:space="preserve">Gewerkt aan </w:t>
+            </w:r>
+            <w:r>
+              <w:rPr>
+                <w:lang w:val="nl-NL"/>
+              </w:rPr>
+              <w:t>AI</w:t>
+            </w:r>
+            <w:r>
+              <w:rPr>
+                <w:lang w:val="nl-NL"/>
+              </w:rPr>
+              <w:t xml:space="preserve"> </w:t>
+            </w:r>
+            <w:r>
+              <w:rPr>
+                <w:lang w:val="nl-NL"/>
+              </w:rPr>
+              <w:t>en overlegd.</w:t>
+            </w:r>
           </w:p>
         </w:tc>
         <w:tc>
@@ -4870,10 +4900,24 @@
           </w:tcPr>
           <w:p>
             <w:pPr>
-              <w:rPr>
-                <w:lang w:val="nl-NL"/>
-              </w:rPr>
-            </w:pPr>
+              <w:pStyle w:val="Lijstalinea"/>
+              <w:ind w:left="1440"/>
+              <w:rPr>
+                <w:lang w:val="nl-NL"/>
+              </w:rPr>
+            </w:pPr>
+            <w:r>
+              <w:rPr>
+                <w:lang w:val="nl-NL"/>
+              </w:rPr>
+              <w:t xml:space="preserve">   </w:t>
+            </w:r>
+            <w:r>
+              <w:rPr>
+                <w:lang w:val="nl-NL"/>
+              </w:rPr>
+              <w:t>-</w:t>
+            </w:r>
           </w:p>
         </w:tc>
       </w:tr>
@@ -4914,7 +4958,19 @@
               <w:rPr>
                 <w:lang w:val="nl-NL"/>
               </w:rPr>
-              <w:t>12-1-2021</w:t>
+              <w:t>1</w:t>
+            </w:r>
+            <w:r>
+              <w:rPr>
+                <w:lang w:val="nl-NL"/>
+              </w:rPr>
+              <w:t>3</w:t>
+            </w:r>
+            <w:r>
+              <w:rPr>
+                <w:lang w:val="nl-NL"/>
+              </w:rPr>
+              <w:t>-1-2021</w:t>
             </w:r>
           </w:p>
         </w:tc>
@@ -4929,6 +4985,18 @@
                 <w:lang w:val="nl-NL"/>
               </w:rPr>
             </w:pPr>
+            <w:r>
+              <w:rPr>
+                <w:lang w:val="nl-NL"/>
+              </w:rPr>
+              <w:t>AI afgerond, gewerkt aan AI extra opdrachten</w:t>
+            </w:r>
+            <w:r>
+              <w:rPr>
+                <w:lang w:val="nl-NL"/>
+              </w:rPr>
+              <w:t xml:space="preserve"> en TI. </w:t>
+            </w:r>
           </w:p>
         </w:tc>
         <w:tc>
@@ -5663,6 +5731,119 @@
 <file path=word/numbering.xml><?xml version="1.0" encoding="utf-8"?>
 <w:numbering xmlns:wpc="http://schemas.microsoft.com/office/word/2010/wordprocessingCanvas" xmlns:cx="http://schemas.microsoft.com/office/drawing/2014/chartex" xmlns:cx1="http://schemas.microsoft.com/office/drawing/2015/9/8/chartex" xmlns:cx2="http://schemas.microsoft.com/office/drawing/2015/10/21/chartex" xmlns:cx3="http://schemas.microsoft.com/office/drawing/2016/5/9/chartex" xmlns:cx4="http://schemas.microsoft.com/office/drawing/2016/5/10/chartex" xmlns:cx5="http://schemas.microsoft.com/office/drawing/2016/5/11/chartex" xmlns:cx6="http://schemas.microsoft.com/office/drawing/2016/5/12/chartex" xmlns:cx7="http://schemas.microsoft.com/office/drawing/2016/5/13/chartex" xmlns:cx8="http://schemas.microsoft.com/office/drawing/2016/5/14/chartex" xmlns:mc="http://schemas.openxmlformats.org/markup-compatibility/2006" xmlns:aink="http://schemas.microsoft.com/office/drawing/2016/ink" xmlns:am3d="http://schemas.microsoft.com/office/drawing/2017/model3d" xmlns:o="urn:schemas-microsoft-com:office:office" xmlns:r="http://schemas.openxmlformats.org/officeDocument/2006/relationships" xmlns:m="http://schemas.openxmlformats.org/officeDocument/2006/math" xmlns:v="urn:schemas-microsoft-com:vml" xmlns:wp14="http://schemas.microsoft.com/office/word/2010/wordprocessingDrawing" xmlns:wp="http://schemas.openxmlformats.org/drawingml/2006/wordprocessingDrawing" xmlns:w10="urn:schemas-microsoft-com:office:word" xmlns:w="http://schemas.openxmlformats.org/wordprocessingml/2006/main" xmlns:w14="http://schemas.microsoft.com/office/word/2010/wordml" xmlns:w15="http://schemas.microsoft.com/office/word/2012/wordml" xmlns:w16cex="http://schemas.microsoft.com/office/word/2018/wordml/cex" xmlns:w16cid="http://schemas.microsoft.com/office/word/2016/wordml/cid" xmlns:w16="http://schemas.microsoft.com/office/word/2018/wordml" xmlns:w16se="http://schemas.microsoft.com/office/word/2015/wordml/symex" xmlns:wpg="http://schemas.microsoft.com/office/word/2010/wordprocessingGroup" xmlns:wpi="http://schemas.microsoft.com/office/word/2010/wordprocessingInk" xmlns:wne="http://schemas.microsoft.com/office/word/2006/wordml" xmlns:wps="http://schemas.microsoft.com/office/word/2010/wordprocessingShape" mc:Ignorable="w14 w15 w16se w16cid w16 w16cex wp14">
   <w:abstractNum w:abstractNumId="0" w15:restartNumberingAfterBreak="0">
+    <w:nsid w:val="01123563"/>
+    <w:multiLevelType w:val="hybridMultilevel"/>
+    <w:tmpl w:val="3960823C"/>
+    <w:lvl w:ilvl="0" w:tplc="06288BB6">
+      <w:start w:val="10"/>
+      <w:numFmt w:val="bullet"/>
+      <w:lvlText w:val="-"/>
+      <w:lvlJc w:val="left"/>
+      <w:pPr>
+        <w:ind w:left="720" w:hanging="360"/>
+      </w:pPr>
+      <w:rPr>
+        <w:rFonts w:ascii="Calibri" w:eastAsiaTheme="minorEastAsia" w:hAnsi="Calibri" w:cs="Calibri" w:hint="default"/>
+      </w:rPr>
+    </w:lvl>
+    <w:lvl w:ilvl="1" w:tplc="04130003" w:tentative="1">
+      <w:start w:val="1"/>
+      <w:numFmt w:val="bullet"/>
+      <w:lvlText w:val="o"/>
+      <w:lvlJc w:val="left"/>
+      <w:pPr>
+        <w:ind w:left="1440" w:hanging="360"/>
+      </w:pPr>
+      <w:rPr>
+        <w:rFonts w:ascii="Courier New" w:hAnsi="Courier New" w:cs="Courier New" w:hint="default"/>
+      </w:rPr>
+    </w:lvl>
+    <w:lvl w:ilvl="2" w:tplc="04130005" w:tentative="1">
+      <w:start w:val="1"/>
+      <w:numFmt w:val="bullet"/>
+      <w:lvlText w:val=""/>
+      <w:lvlJc w:val="left"/>
+      <w:pPr>
+        <w:ind w:left="2160" w:hanging="360"/>
+      </w:pPr>
+      <w:rPr>
+        <w:rFonts w:ascii="Wingdings" w:hAnsi="Wingdings" w:hint="default"/>
+      </w:rPr>
+    </w:lvl>
+    <w:lvl w:ilvl="3" w:tplc="04130001" w:tentative="1">
+      <w:start w:val="1"/>
+      <w:numFmt w:val="bullet"/>
+      <w:lvlText w:val=""/>
+      <w:lvlJc w:val="left"/>
+      <w:pPr>
+        <w:ind w:left="2880" w:hanging="360"/>
+      </w:pPr>
+      <w:rPr>
+        <w:rFonts w:ascii="Symbol" w:hAnsi="Symbol" w:hint="default"/>
+      </w:rPr>
+    </w:lvl>
+    <w:lvl w:ilvl="4" w:tplc="04130003" w:tentative="1">
+      <w:start w:val="1"/>
+      <w:numFmt w:val="bullet"/>
+      <w:lvlText w:val="o"/>
+      <w:lvlJc w:val="left"/>
+      <w:pPr>
+        <w:ind w:left="3600" w:hanging="360"/>
+      </w:pPr>
+      <w:rPr>
+        <w:rFonts w:ascii="Courier New" w:hAnsi="Courier New" w:cs="Courier New" w:hint="default"/>
+      </w:rPr>
+    </w:lvl>
+    <w:lvl w:ilvl="5" w:tplc="04130005" w:tentative="1">
+      <w:start w:val="1"/>
+      <w:numFmt w:val="bullet"/>
+      <w:lvlText w:val=""/>
+      <w:lvlJc w:val="left"/>
+      <w:pPr>
+        <w:ind w:left="4320" w:hanging="360"/>
+      </w:pPr>
+      <w:rPr>
+        <w:rFonts w:ascii="Wingdings" w:hAnsi="Wingdings" w:hint="default"/>
+      </w:rPr>
+    </w:lvl>
+    <w:lvl w:ilvl="6" w:tplc="04130001" w:tentative="1">
+      <w:start w:val="1"/>
+      <w:numFmt w:val="bullet"/>
+      <w:lvlText w:val=""/>
+      <w:lvlJc w:val="left"/>
+      <w:pPr>
+        <w:ind w:left="5040" w:hanging="360"/>
+      </w:pPr>
+      <w:rPr>
+        <w:rFonts w:ascii="Symbol" w:hAnsi="Symbol" w:hint="default"/>
+      </w:rPr>
+    </w:lvl>
+    <w:lvl w:ilvl="7" w:tplc="04130003" w:tentative="1">
+      <w:start w:val="1"/>
+      <w:numFmt w:val="bullet"/>
+      <w:lvlText w:val="o"/>
+      <w:lvlJc w:val="left"/>
+      <w:pPr>
+        <w:ind w:left="5760" w:hanging="360"/>
+      </w:pPr>
+      <w:rPr>
+        <w:rFonts w:ascii="Courier New" w:hAnsi="Courier New" w:cs="Courier New" w:hint="default"/>
+      </w:rPr>
+    </w:lvl>
+    <w:lvl w:ilvl="8" w:tplc="04130005" w:tentative="1">
+      <w:start w:val="1"/>
+      <w:numFmt w:val="bullet"/>
+      <w:lvlText w:val=""/>
+      <w:lvlJc w:val="left"/>
+      <w:pPr>
+        <w:ind w:left="6480" w:hanging="360"/>
+      </w:pPr>
+      <w:rPr>
+        <w:rFonts w:ascii="Wingdings" w:hAnsi="Wingdings" w:hint="default"/>
+      </w:rPr>
+    </w:lvl>
+  </w:abstractNum>
+  <w:abstractNum w:abstractNumId="1" w15:restartNumberingAfterBreak="0">
     <w:nsid w:val="360775A5"/>
     <w:multiLevelType w:val="hybridMultilevel"/>
     <w:tmpl w:val="54469AA2"/>
@@ -5802,7 +5983,120 @@
       </w:rPr>
     </w:lvl>
   </w:abstractNum>
-  <w:abstractNum w:abstractNumId="1" w15:restartNumberingAfterBreak="0">
+  <w:abstractNum w:abstractNumId="2" w15:restartNumberingAfterBreak="0">
+    <w:nsid w:val="41010F7E"/>
+    <w:multiLevelType w:val="hybridMultilevel"/>
+    <w:tmpl w:val="2228B048"/>
+    <w:lvl w:ilvl="0" w:tplc="F2B6BD8C">
+      <w:start w:val="10"/>
+      <w:numFmt w:val="bullet"/>
+      <w:lvlText w:val="-"/>
+      <w:lvlJc w:val="left"/>
+      <w:pPr>
+        <w:ind w:left="1440" w:hanging="360"/>
+      </w:pPr>
+      <w:rPr>
+        <w:rFonts w:ascii="Calibri" w:eastAsiaTheme="minorEastAsia" w:hAnsi="Calibri" w:cs="Calibri" w:hint="default"/>
+      </w:rPr>
+    </w:lvl>
+    <w:lvl w:ilvl="1" w:tplc="04130003" w:tentative="1">
+      <w:start w:val="1"/>
+      <w:numFmt w:val="bullet"/>
+      <w:lvlText w:val="o"/>
+      <w:lvlJc w:val="left"/>
+      <w:pPr>
+        <w:ind w:left="2160" w:hanging="360"/>
+      </w:pPr>
+      <w:rPr>
+        <w:rFonts w:ascii="Courier New" w:hAnsi="Courier New" w:cs="Courier New" w:hint="default"/>
+      </w:rPr>
+    </w:lvl>
+    <w:lvl w:ilvl="2" w:tplc="04130005" w:tentative="1">
+      <w:start w:val="1"/>
+      <w:numFmt w:val="bullet"/>
+      <w:lvlText w:val=""/>
+      <w:lvlJc w:val="left"/>
+      <w:pPr>
+        <w:ind w:left="2880" w:hanging="360"/>
+      </w:pPr>
+      <w:rPr>
+        <w:rFonts w:ascii="Wingdings" w:hAnsi="Wingdings" w:hint="default"/>
+      </w:rPr>
+    </w:lvl>
+    <w:lvl w:ilvl="3" w:tplc="04130001" w:tentative="1">
+      <w:start w:val="1"/>
+      <w:numFmt w:val="bullet"/>
+      <w:lvlText w:val=""/>
+      <w:lvlJc w:val="left"/>
+      <w:pPr>
+        <w:ind w:left="3600" w:hanging="360"/>
+      </w:pPr>
+      <w:rPr>
+        <w:rFonts w:ascii="Symbol" w:hAnsi="Symbol" w:hint="default"/>
+      </w:rPr>
+    </w:lvl>
+    <w:lvl w:ilvl="4" w:tplc="04130003" w:tentative="1">
+      <w:start w:val="1"/>
+      <w:numFmt w:val="bullet"/>
+      <w:lvlText w:val="o"/>
+      <w:lvlJc w:val="left"/>
+      <w:pPr>
+        <w:ind w:left="4320" w:hanging="360"/>
+      </w:pPr>
+      <w:rPr>
+        <w:rFonts w:ascii="Courier New" w:hAnsi="Courier New" w:cs="Courier New" w:hint="default"/>
+      </w:rPr>
+    </w:lvl>
+    <w:lvl w:ilvl="5" w:tplc="04130005" w:tentative="1">
+      <w:start w:val="1"/>
+      <w:numFmt w:val="bullet"/>
+      <w:lvlText w:val=""/>
+      <w:lvlJc w:val="left"/>
+      <w:pPr>
+        <w:ind w:left="5040" w:hanging="360"/>
+      </w:pPr>
+      <w:rPr>
+        <w:rFonts w:ascii="Wingdings" w:hAnsi="Wingdings" w:hint="default"/>
+      </w:rPr>
+    </w:lvl>
+    <w:lvl w:ilvl="6" w:tplc="04130001" w:tentative="1">
+      <w:start w:val="1"/>
+      <w:numFmt w:val="bullet"/>
+      <w:lvlText w:val=""/>
+      <w:lvlJc w:val="left"/>
+      <w:pPr>
+        <w:ind w:left="5760" w:hanging="360"/>
+      </w:pPr>
+      <w:rPr>
+        <w:rFonts w:ascii="Symbol" w:hAnsi="Symbol" w:hint="default"/>
+      </w:rPr>
+    </w:lvl>
+    <w:lvl w:ilvl="7" w:tplc="04130003" w:tentative="1">
+      <w:start w:val="1"/>
+      <w:numFmt w:val="bullet"/>
+      <w:lvlText w:val="o"/>
+      <w:lvlJc w:val="left"/>
+      <w:pPr>
+        <w:ind w:left="6480" w:hanging="360"/>
+      </w:pPr>
+      <w:rPr>
+        <w:rFonts w:ascii="Courier New" w:hAnsi="Courier New" w:cs="Courier New" w:hint="default"/>
+      </w:rPr>
+    </w:lvl>
+    <w:lvl w:ilvl="8" w:tplc="04130005" w:tentative="1">
+      <w:start w:val="1"/>
+      <w:numFmt w:val="bullet"/>
+      <w:lvlText w:val=""/>
+      <w:lvlJc w:val="left"/>
+      <w:pPr>
+        <w:ind w:left="7200" w:hanging="360"/>
+      </w:pPr>
+      <w:rPr>
+        <w:rFonts w:ascii="Wingdings" w:hAnsi="Wingdings" w:hint="default"/>
+      </w:rPr>
+    </w:lvl>
+  </w:abstractNum>
+  <w:abstractNum w:abstractNumId="3" w15:restartNumberingAfterBreak="0">
     <w:nsid w:val="457F5BA9"/>
     <w:multiLevelType w:val="hybridMultilevel"/>
     <w:tmpl w:val="476C66B0"/>
@@ -5918,7 +6212,7 @@
       </w:pPr>
     </w:lvl>
   </w:abstractNum>
-  <w:abstractNum w:abstractNumId="2" w15:restartNumberingAfterBreak="0">
+  <w:abstractNum w:abstractNumId="4" w15:restartNumberingAfterBreak="0">
     <w:nsid w:val="52B70438"/>
     <w:multiLevelType w:val="hybridMultilevel"/>
     <w:tmpl w:val="338857C2"/>
@@ -6058,7 +6352,7 @@
       </w:rPr>
     </w:lvl>
   </w:abstractNum>
-  <w:abstractNum w:abstractNumId="3" w15:restartNumberingAfterBreak="0">
+  <w:abstractNum w:abstractNumId="5" w15:restartNumberingAfterBreak="0">
     <w:nsid w:val="5D7D3C88"/>
     <w:multiLevelType w:val="hybridMultilevel"/>
     <w:tmpl w:val="BC00BE6E"/>
@@ -6171,7 +6465,7 @@
       </w:rPr>
     </w:lvl>
   </w:abstractNum>
-  <w:abstractNum w:abstractNumId="4" w15:restartNumberingAfterBreak="0">
+  <w:abstractNum w:abstractNumId="6" w15:restartNumberingAfterBreak="0">
     <w:nsid w:val="7EB417EE"/>
     <w:multiLevelType w:val="hybridMultilevel"/>
     <w:tmpl w:val="476C66B0"/>
@@ -6290,19 +6584,141 @@
       </w:pPr>
     </w:lvl>
   </w:abstractNum>
+  <w:abstractNum w:abstractNumId="7" w15:restartNumberingAfterBreak="0">
+    <w:nsid w:val="7FF950CD"/>
+    <w:multiLevelType w:val="hybridMultilevel"/>
+    <w:tmpl w:val="CEE4758E"/>
+    <w:lvl w:ilvl="0" w:tplc="2FC4DA28">
+      <w:start w:val="13"/>
+      <w:numFmt w:val="bullet"/>
+      <w:lvlText w:val="-"/>
+      <w:lvlJc w:val="left"/>
+      <w:pPr>
+        <w:ind w:left="1080" w:hanging="360"/>
+      </w:pPr>
+      <w:rPr>
+        <w:rFonts w:ascii="Calibri" w:eastAsiaTheme="minorEastAsia" w:hAnsi="Calibri" w:cs="Calibri" w:hint="default"/>
+      </w:rPr>
+    </w:lvl>
+    <w:lvl w:ilvl="1" w:tplc="04130003" w:tentative="1">
+      <w:start w:val="1"/>
+      <w:numFmt w:val="bullet"/>
+      <w:lvlText w:val="o"/>
+      <w:lvlJc w:val="left"/>
+      <w:pPr>
+        <w:ind w:left="1800" w:hanging="360"/>
+      </w:pPr>
+      <w:rPr>
+        <w:rFonts w:ascii="Courier New" w:hAnsi="Courier New" w:cs="Courier New" w:hint="default"/>
+      </w:rPr>
+    </w:lvl>
+    <w:lvl w:ilvl="2" w:tplc="04130005" w:tentative="1">
+      <w:start w:val="1"/>
+      <w:numFmt w:val="bullet"/>
+      <w:lvlText w:val=""/>
+      <w:lvlJc w:val="left"/>
+      <w:pPr>
+        <w:ind w:left="2520" w:hanging="360"/>
+      </w:pPr>
+      <w:rPr>
+        <w:rFonts w:ascii="Wingdings" w:hAnsi="Wingdings" w:hint="default"/>
+      </w:rPr>
+    </w:lvl>
+    <w:lvl w:ilvl="3" w:tplc="04130001" w:tentative="1">
+      <w:start w:val="1"/>
+      <w:numFmt w:val="bullet"/>
+      <w:lvlText w:val=""/>
+      <w:lvlJc w:val="left"/>
+      <w:pPr>
+        <w:ind w:left="3240" w:hanging="360"/>
+      </w:pPr>
+      <w:rPr>
+        <w:rFonts w:ascii="Symbol" w:hAnsi="Symbol" w:hint="default"/>
+      </w:rPr>
+    </w:lvl>
+    <w:lvl w:ilvl="4" w:tplc="04130003" w:tentative="1">
+      <w:start w:val="1"/>
+      <w:numFmt w:val="bullet"/>
+      <w:lvlText w:val="o"/>
+      <w:lvlJc w:val="left"/>
+      <w:pPr>
+        <w:ind w:left="3960" w:hanging="360"/>
+      </w:pPr>
+      <w:rPr>
+        <w:rFonts w:ascii="Courier New" w:hAnsi="Courier New" w:cs="Courier New" w:hint="default"/>
+      </w:rPr>
+    </w:lvl>
+    <w:lvl w:ilvl="5" w:tplc="04130005" w:tentative="1">
+      <w:start w:val="1"/>
+      <w:numFmt w:val="bullet"/>
+      <w:lvlText w:val=""/>
+      <w:lvlJc w:val="left"/>
+      <w:pPr>
+        <w:ind w:left="4680" w:hanging="360"/>
+      </w:pPr>
+      <w:rPr>
+        <w:rFonts w:ascii="Wingdings" w:hAnsi="Wingdings" w:hint="default"/>
+      </w:rPr>
+    </w:lvl>
+    <w:lvl w:ilvl="6" w:tplc="04130001" w:tentative="1">
+      <w:start w:val="1"/>
+      <w:numFmt w:val="bullet"/>
+      <w:lvlText w:val=""/>
+      <w:lvlJc w:val="left"/>
+      <w:pPr>
+        <w:ind w:left="5400" w:hanging="360"/>
+      </w:pPr>
+      <w:rPr>
+        <w:rFonts w:ascii="Symbol" w:hAnsi="Symbol" w:hint="default"/>
+      </w:rPr>
+    </w:lvl>
+    <w:lvl w:ilvl="7" w:tplc="04130003" w:tentative="1">
+      <w:start w:val="1"/>
+      <w:numFmt w:val="bullet"/>
+      <w:lvlText w:val="o"/>
+      <w:lvlJc w:val="left"/>
+      <w:pPr>
+        <w:ind w:left="6120" w:hanging="360"/>
+      </w:pPr>
+      <w:rPr>
+        <w:rFonts w:ascii="Courier New" w:hAnsi="Courier New" w:cs="Courier New" w:hint="default"/>
+      </w:rPr>
+    </w:lvl>
+    <w:lvl w:ilvl="8" w:tplc="04130005" w:tentative="1">
+      <w:start w:val="1"/>
+      <w:numFmt w:val="bullet"/>
+      <w:lvlText w:val=""/>
+      <w:lvlJc w:val="left"/>
+      <w:pPr>
+        <w:ind w:left="6840" w:hanging="360"/>
+      </w:pPr>
+      <w:rPr>
+        <w:rFonts w:ascii="Wingdings" w:hAnsi="Wingdings" w:hint="default"/>
+      </w:rPr>
+    </w:lvl>
+  </w:abstractNum>
   <w:num w:numId="1">
+    <w:abstractNumId w:val="3"/>
+  </w:num>
+  <w:num w:numId="2">
+    <w:abstractNumId w:val="6"/>
+  </w:num>
+  <w:num w:numId="3">
     <w:abstractNumId w:val="1"/>
   </w:num>
-  <w:num w:numId="2">
+  <w:num w:numId="4">
+    <w:abstractNumId w:val="5"/>
+  </w:num>
+  <w:num w:numId="5">
     <w:abstractNumId w:val="4"/>
   </w:num>
-  <w:num w:numId="3">
+  <w:num w:numId="6">
     <w:abstractNumId w:val="0"/>
   </w:num>
-  <w:num w:numId="4">
-    <w:abstractNumId w:val="3"/>
+  <w:num w:numId="7">
+    <w:abstractNumId w:val="7"/>
   </w:num>
-  <w:num w:numId="5">
+  <w:num w:numId="8">
     <w:abstractNumId w:val="2"/>
   </w:num>
 </w:numbering>
@@ -7236,15 +7652,6 @@
 </file>
 
 <file path=customXml/item1.xml><?xml version="1.0" encoding="utf-8"?>
-<?mso-contentType ?>
-<FormTemplates xmlns="http://schemas.microsoft.com/sharepoint/v3/contenttype/forms">
-  <Display>DocumentLibraryForm</Display>
-  <Edit>DocumentLibraryForm</Edit>
-  <New>DocumentLibraryForm</New>
-</FormTemplates>
-</file>
-
-<file path=customXml/item2.xml><?xml version="1.0" encoding="utf-8"?>
 <ct:contentTypeSchema xmlns:ct="http://schemas.microsoft.com/office/2006/metadata/contentType" xmlns:ma="http://schemas.microsoft.com/office/2006/metadata/properties/metaAttributes" ct:_="" ma:_="" ma:contentTypeName="Document" ma:contentTypeID="0x010100F2471B67A75503419B0BF7128FDE4CC0" ma:contentTypeVersion="8" ma:contentTypeDescription="Een nieuw document maken." ma:contentTypeScope="" ma:versionID="5d88b5ee77eae2f245da7d77b680b451">
   <xsd:schema xmlns:xsd="http://www.w3.org/2001/XMLSchema" xmlns:xs="http://www.w3.org/2001/XMLSchema" xmlns:p="http://schemas.microsoft.com/office/2006/metadata/properties" xmlns:ns2="9071b93c-6808-48ce-827e-d4abca6e5521" xmlns:ns3="fec77740-9f42-4cf0-8963-08b2a5b16ac5" targetNamespace="http://schemas.microsoft.com/office/2006/metadata/properties" ma:root="true" ma:fieldsID="4b2fa982396e14b74b42843bcd1ba9cb" ns2:_="" ns3:_="">
     <xsd:import namespace="9071b93c-6808-48ce-827e-d4abca6e5521"/>
@@ -7435,6 +7842,15 @@
 </ct:contentTypeSchema>
 </file>
 
+<file path=customXml/item2.xml><?xml version="1.0" encoding="utf-8"?>
+<?mso-contentType ?>
+<FormTemplates xmlns="http://schemas.microsoft.com/sharepoint/v3/contenttype/forms">
+  <Display>DocumentLibraryForm</Display>
+  <Edit>DocumentLibraryForm</Edit>
+  <New>DocumentLibraryForm</New>
+</FormTemplates>
+</file>
+
 <file path=customXml/item3.xml><?xml version="1.0" encoding="utf-8"?>
 <p:properties xmlns:p="http://schemas.microsoft.com/office/2006/metadata/properties" xmlns:xsi="http://www.w3.org/2001/XMLSchema-instance" xmlns:pc="http://schemas.microsoft.com/office/infopath/2007/PartnerControls">
   <documentManagement/>
@@ -7442,14 +7858,6 @@
 </file>
 
 <file path=customXml/itemProps1.xml><?xml version="1.0" encoding="utf-8"?>
-<ds:datastoreItem xmlns:ds="http://schemas.openxmlformats.org/officeDocument/2006/customXml" ds:itemID="{3BE31371-DD9A-4A7B-8FEE-91C3919E3D21}">
-  <ds:schemaRefs>
-    <ds:schemaRef ds:uri="http://schemas.microsoft.com/sharepoint/v3/contenttype/forms"/>
-  </ds:schemaRefs>
-</ds:datastoreItem>
-</file>
-
-<file path=customXml/itemProps2.xml><?xml version="1.0" encoding="utf-8"?>
 <ds:datastoreItem xmlns:ds="http://schemas.openxmlformats.org/officeDocument/2006/customXml" ds:itemID="{A07090B2-A2BB-454E-88E2-D2D7A199F1DD}">
   <ds:schemaRefs>
     <ds:schemaRef ds:uri="http://schemas.microsoft.com/office/2006/metadata/contentType"/>
@@ -7468,6 +7876,14 @@
 </ds:datastoreItem>
 </file>
 
+<file path=customXml/itemProps2.xml><?xml version="1.0" encoding="utf-8"?>
+<ds:datastoreItem xmlns:ds="http://schemas.openxmlformats.org/officeDocument/2006/customXml" ds:itemID="{3BE31371-DD9A-4A7B-8FEE-91C3919E3D21}">
+  <ds:schemaRefs>
+    <ds:schemaRef ds:uri="http://schemas.microsoft.com/sharepoint/v3/contenttype/forms"/>
+  </ds:schemaRefs>
+</ds:datastoreItem>
+</file>
+
 <file path=customXml/itemProps3.xml><?xml version="1.0" encoding="utf-8"?>
 <ds:datastoreItem xmlns:ds="http://schemas.openxmlformats.org/officeDocument/2006/customXml" ds:itemID="{54CB3BC3-DA53-40B1-8F8B-AA7125964664}">
   <ds:schemaRefs>

</xml_diff>